<commit_message>
Opdateret DD til UC-4
</commit_message>
<xml_diff>
--- a/02-Requirement/Dataordbog.docx
+++ b/02-Requirement/Dataordbog.docx
@@ -4,7 +4,7 @@
   <w:body>
     <w:p>
       <w:pPr>
-        <w:pStyle w:val="Titel"/>
+        <w:pStyle w:val="Title"/>
         <w:rPr>
           <w:lang w:val="da-DK"/>
         </w:rPr>
@@ -15,69 +15,979 @@
         </w:rPr>
         <w:t>Dataordbog</w:t>
       </w:r>
-      <w:r>
-        <w:rPr>
-          <w:lang w:val="da-DK"/>
-        </w:rPr>
-        <w:t xml:space="preserve"> UC1 + UC2</w:t>
+    </w:p>
+    <w:p>
+      <w:pPr>
+        <w:pStyle w:val="Heading1"/>
+        <w:rPr>
+          <w:lang w:val="da-DK"/>
+        </w:rPr>
+      </w:pPr>
+      <w:r>
+        <w:rPr>
+          <w:lang w:val="da-DK"/>
+        </w:rPr>
+        <w:t>Areal</w:t>
+      </w:r>
+    </w:p>
+    <w:p>
+      <w:pPr>
+        <w:rPr>
+          <w:lang w:val="da-DK"/>
+        </w:rPr>
+      </w:pPr>
+      <w:r>
+        <w:rPr>
+          <w:lang w:val="da-DK"/>
+        </w:rPr>
+        <w:t>Se Tværsnitsareal.</w:t>
+      </w:r>
+    </w:p>
+    <w:p>
+      <w:pPr>
+        <w:pStyle w:val="Heading1"/>
+        <w:rPr>
+          <w:lang w:val="da-DK"/>
+        </w:rPr>
+      </w:pPr>
+      <w:r>
+        <w:rPr>
+          <w:lang w:val="da-DK"/>
+        </w:rPr>
+        <w:t>Arm</w:t>
+      </w:r>
+    </w:p>
+    <w:p>
+      <w:pPr>
+        <w:rPr>
+          <w:lang w:val="da-DK"/>
+        </w:rPr>
+      </w:pPr>
+      <w:r>
+        <w:rPr>
+          <w:lang w:val="da-DK"/>
+        </w:rPr>
+        <w:t>Arm som på en kran.</w:t>
+      </w:r>
+    </w:p>
+    <w:p>
+      <w:pPr>
+        <w:pStyle w:val="Heading1"/>
+        <w:rPr>
+          <w:lang w:val="da-DK"/>
+        </w:rPr>
+      </w:pPr>
+      <w:r>
+        <w:rPr>
+          <w:lang w:val="da-DK"/>
+        </w:rPr>
+        <w:t>Belastning</w:t>
+      </w:r>
+      <w:r>
+        <w:rPr>
+          <w:lang w:val="da-DK"/>
+        </w:rPr>
+        <w:t xml:space="preserve">, </w:t>
+      </w:r>
+      <m:oMath>
+        <m:sSub>
+          <m:sSubPr>
+            <m:ctrlPr>
+              <w:rPr>
+                <w:rFonts w:ascii="Cambria Math" w:hAnsi="Cambria Math"/>
+                <w:i/>
+                <w:lang w:val="da-DK"/>
+              </w:rPr>
+            </m:ctrlPr>
+          </m:sSubPr>
+          <m:e>
+            <m:r>
+              <w:rPr>
+                <w:rFonts w:ascii="Cambria Math" w:hAnsi="Cambria Math"/>
+                <w:lang w:val="da-DK"/>
+              </w:rPr>
+              <m:t>F</m:t>
+            </m:r>
+          </m:e>
+          <m:sub>
+            <m:r>
+              <m:rPr>
+                <m:sty m:val="p"/>
+              </m:rPr>
+              <w:rPr>
+                <w:rFonts w:ascii="Cambria Math" w:hAnsi="Cambria Math"/>
+                <w:lang w:val="da-DK"/>
+              </w:rPr>
+              <m:t>dim</m:t>
+            </m:r>
+          </m:sub>
+        </m:sSub>
+      </m:oMath>
+    </w:p>
+    <w:p>
+      <w:pPr>
+        <w:rPr>
+          <w:lang w:val="da-DK"/>
+        </w:rPr>
+      </w:pPr>
+      <w:r>
+        <w:rPr>
+          <w:lang w:val="da-DK"/>
+        </w:rPr>
+        <w:t xml:space="preserve">Kraften </w:t>
+      </w:r>
+      <m:oMath>
+        <m:sSub>
+          <m:sSubPr>
+            <m:ctrlPr>
+              <w:rPr>
+                <w:rFonts w:ascii="Cambria Math" w:hAnsi="Cambria Math"/>
+                <w:i/>
+                <w:lang w:val="da-DK"/>
+              </w:rPr>
+            </m:ctrlPr>
+          </m:sSubPr>
+          <m:e>
+            <m:r>
+              <w:rPr>
+                <w:rFonts w:ascii="Cambria Math" w:hAnsi="Cambria Math"/>
+                <w:lang w:val="da-DK"/>
+              </w:rPr>
+              <m:t>F</m:t>
+            </m:r>
+          </m:e>
+          <m:sub>
+            <m:r>
+              <m:rPr>
+                <m:sty m:val="p"/>
+              </m:rPr>
+              <w:rPr>
+                <w:rFonts w:ascii="Cambria Math" w:hAnsi="Cambria Math"/>
+                <w:lang w:val="da-DK"/>
+              </w:rPr>
+              <m:t>dim</m:t>
+            </m:r>
+          </m:sub>
+        </m:sSub>
+      </m:oMath>
+      <w:r>
+        <w:rPr>
+          <w:lang w:val="da-DK"/>
+        </w:rPr>
+        <w:t xml:space="preserve"> som </w:t>
+      </w:r>
+      <w:r>
+        <w:rPr>
+          <w:lang w:val="da-DK"/>
+        </w:rPr>
+        <w:t>sammen med en vinkel udgør</w:t>
+      </w:r>
+      <w:r>
+        <w:rPr>
+          <w:lang w:val="da-DK"/>
+        </w:rPr>
+        <w:t xml:space="preserve"> inpu</w:t>
+      </w:r>
+      <w:r>
+        <w:rPr>
+          <w:lang w:val="da-DK"/>
+        </w:rPr>
+        <w:t xml:space="preserve">t til beregning af tværkraften </w:t>
+      </w:r>
+      <m:oMath>
+        <m:sSub>
+          <m:sSubPr>
+            <m:ctrlPr>
+              <w:rPr>
+                <w:rFonts w:ascii="Cambria Math" w:hAnsi="Cambria Math"/>
+                <w:i/>
+                <w:lang w:val="da-DK"/>
+              </w:rPr>
+            </m:ctrlPr>
+          </m:sSubPr>
+          <m:e>
+            <m:r>
+              <w:rPr>
+                <w:rFonts w:ascii="Cambria Math" w:hAnsi="Cambria Math"/>
+                <w:lang w:val="da-DK"/>
+              </w:rPr>
+              <m:t>F</m:t>
+            </m:r>
+          </m:e>
+          <m:sub>
+            <m:r>
+              <m:rPr>
+                <m:sty m:val="p"/>
+              </m:rPr>
+              <w:rPr>
+                <w:rFonts w:ascii="Cambria Math" w:hAnsi="Cambria Math"/>
+                <w:lang w:val="da-DK"/>
+              </w:rPr>
+              <m:t>T</m:t>
+            </m:r>
+          </m:sub>
+        </m:sSub>
+      </m:oMath>
+      <w:r>
+        <w:rPr>
+          <w:lang w:val="da-DK"/>
+        </w:rPr>
+        <w:t xml:space="preserve"> og normalkraften </w:t>
+      </w:r>
+      <m:oMath>
+        <m:sSub>
+          <m:sSubPr>
+            <m:ctrlPr>
+              <w:rPr>
+                <w:rFonts w:ascii="Cambria Math" w:hAnsi="Cambria Math"/>
+                <w:i/>
+                <w:lang w:val="da-DK"/>
+              </w:rPr>
+            </m:ctrlPr>
+          </m:sSubPr>
+          <m:e>
+            <m:r>
+              <w:rPr>
+                <w:rFonts w:ascii="Cambria Math" w:hAnsi="Cambria Math"/>
+                <w:lang w:val="da-DK"/>
+              </w:rPr>
+              <m:t>F</m:t>
+            </m:r>
+          </m:e>
+          <m:sub>
+            <m:r>
+              <m:rPr>
+                <m:sty m:val="p"/>
+              </m:rPr>
+              <w:rPr>
+                <w:rFonts w:ascii="Cambria Math" w:hAnsi="Cambria Math"/>
+                <w:lang w:val="da-DK"/>
+              </w:rPr>
+              <m:t>N</m:t>
+            </m:r>
+          </m:sub>
+        </m:sSub>
+      </m:oMath>
+      <w:r>
+        <w:rPr>
+          <w:lang w:val="da-DK"/>
+        </w:rPr>
+        <w:t xml:space="preserve">. Kan </w:t>
+      </w:r>
+      <w:r>
+        <w:rPr>
+          <w:lang w:val="da-DK"/>
+        </w:rPr>
+        <w:t>om</w:t>
+      </w:r>
+      <w:r>
+        <w:rPr>
+          <w:lang w:val="da-DK"/>
+        </w:rPr>
+        <w:t xml:space="preserve">regnes fra en </w:t>
+      </w:r>
+      <w:r>
+        <w:rPr>
+          <w:lang w:val="da-DK"/>
+        </w:rPr>
+        <w:t>belastning angivet i kg idet</w:t>
+      </w:r>
+    </w:p>
+    <w:p>
+      <w:pPr>
+        <w:rPr>
+          <w:rFonts w:eastAsiaTheme="minorEastAsia"/>
+          <w:lang w:val="da-DK"/>
+        </w:rPr>
+      </w:pPr>
+      <m:oMathPara>
+        <m:oMath>
+          <m:r>
+            <w:rPr>
+              <w:rFonts w:ascii="Cambria Math" w:hAnsi="Cambria Math"/>
+              <w:lang w:val="da-DK"/>
+            </w:rPr>
+            <m:t xml:space="preserve">1 </m:t>
+          </m:r>
+          <m:r>
+            <m:rPr>
+              <m:sty m:val="p"/>
+            </m:rPr>
+            <w:rPr>
+              <w:rFonts w:ascii="Cambria Math" w:hAnsi="Cambria Math"/>
+              <w:lang w:val="da-DK"/>
+            </w:rPr>
+            <m:t>N</m:t>
+          </m:r>
+          <m:r>
+            <w:rPr>
+              <w:rFonts w:ascii="Cambria Math" w:hAnsi="Cambria Math"/>
+              <w:lang w:val="da-DK"/>
+            </w:rPr>
+            <m:t xml:space="preserve">=1 </m:t>
+          </m:r>
+          <m:r>
+            <m:rPr>
+              <m:sty m:val="p"/>
+            </m:rPr>
+            <w:rPr>
+              <w:rFonts w:ascii="Cambria Math" w:hAnsi="Cambria Math"/>
+              <w:lang w:val="da-DK"/>
+            </w:rPr>
+            <m:t>kg</m:t>
+          </m:r>
+          <m:r>
+            <w:rPr>
+              <w:rFonts w:ascii="Cambria Math" w:hAnsi="Cambria Math"/>
+              <w:lang w:val="da-DK"/>
+            </w:rPr>
+            <m:t>⋅g</m:t>
+          </m:r>
+        </m:oMath>
+      </m:oMathPara>
+    </w:p>
+    <w:p>
+      <w:pPr>
+        <w:rPr>
+          <w:rFonts w:eastAsiaTheme="minorEastAsia"/>
+          <w:lang w:val="da-DK"/>
+        </w:rPr>
+      </w:pPr>
+      <w:r>
+        <w:rPr>
+          <w:rFonts w:eastAsiaTheme="minorEastAsia"/>
+          <w:lang w:val="da-DK"/>
+        </w:rPr>
+        <w:t>Normalområdet for belastning er [0;20 000] kg.</w:t>
+      </w:r>
+    </w:p>
+    <w:p>
+      <w:pPr>
+        <w:rPr>
+          <w:rFonts w:eastAsiaTheme="minorEastAsia"/>
+          <w:lang w:val="da-DK"/>
+        </w:rPr>
+      </w:pPr>
+      <w:r>
+        <w:rPr>
+          <w:rFonts w:eastAsiaTheme="minorEastAsia"/>
+          <w:lang w:val="da-DK"/>
+        </w:rPr>
+        <w:t xml:space="preserve">Se </w:t>
+      </w:r>
+      <w:r>
+        <w:rPr>
+          <w:rFonts w:eastAsiaTheme="minorEastAsia"/>
+          <w:lang w:val="da-DK"/>
+        </w:rPr>
+        <w:t>T</w:t>
+      </w:r>
+      <w:r>
+        <w:rPr>
+          <w:rFonts w:eastAsiaTheme="minorEastAsia"/>
+          <w:lang w:val="da-DK"/>
+        </w:rPr>
+        <w:t>yngdeaccelerationen</w:t>
+      </w:r>
+      <w:r>
+        <w:rPr>
+          <w:rFonts w:eastAsiaTheme="minorEastAsia"/>
+          <w:lang w:val="da-DK"/>
+        </w:rPr>
+        <w:t xml:space="preserve">, </w:t>
+      </w:r>
+      <m:oMath>
+        <m:r>
+          <w:rPr>
+            <w:rFonts w:ascii="Cambria Math" w:eastAsiaTheme="minorEastAsia" w:hAnsi="Cambria Math"/>
+            <w:lang w:val="da-DK"/>
+          </w:rPr>
+          <m:t>g</m:t>
+        </m:r>
+      </m:oMath>
+      <w:r>
+        <w:rPr>
+          <w:rFonts w:eastAsiaTheme="minorEastAsia"/>
+          <w:lang w:val="da-DK"/>
+        </w:rPr>
+        <w:t>.</w:t>
+      </w:r>
+    </w:p>
+    <w:p>
+      <w:pPr>
+        <w:pStyle w:val="Heading1"/>
+        <w:rPr>
+          <w:rFonts w:eastAsiaTheme="minorEastAsia"/>
+          <w:lang w:val="da-DK"/>
+        </w:rPr>
+      </w:pPr>
+      <w:r>
+        <w:rPr>
+          <w:rFonts w:eastAsiaTheme="minorEastAsia"/>
+          <w:lang w:val="da-DK"/>
+        </w:rPr>
+        <w:t>Enhed</w:t>
+      </w:r>
+    </w:p>
+    <w:p>
+      <w:pPr>
+        <w:rPr>
+          <w:lang w:val="da-DK"/>
+        </w:rPr>
+      </w:pPr>
+      <w:r>
+        <w:rPr>
+          <w:rFonts w:eastAsiaTheme="minorEastAsia"/>
+          <w:lang w:val="da-DK"/>
+        </w:rPr>
+        <w:t>Måleenhed som sammen med tal bruges til at angive fysiske størrelser som fx masse og kraft.</w:t>
+      </w:r>
+    </w:p>
+    <w:p>
+      <w:pPr>
+        <w:pStyle w:val="Heading1"/>
+        <w:rPr>
+          <w:lang w:val="da-DK"/>
+        </w:rPr>
+      </w:pPr>
+      <m:oMathPara>
+        <m:oMathParaPr>
+          <m:jc m:val="left"/>
+        </m:oMathParaPr>
+        <m:oMath>
+          <m:sSub>
+            <m:sSubPr>
+              <m:ctrlPr>
+                <w:rPr>
+                  <w:rFonts w:ascii="Cambria Math" w:hAnsi="Cambria Math"/>
+                  <w:i/>
+                  <w:lang w:val="da-DK"/>
+                </w:rPr>
+              </m:ctrlPr>
+            </m:sSubPr>
+            <m:e>
+              <m:r>
+                <w:rPr>
+                  <w:rFonts w:ascii="Cambria Math" w:hAnsi="Cambria Math"/>
+                  <w:lang w:val="da-DK"/>
+                </w:rPr>
+                <m:t>F</m:t>
+              </m:r>
+            </m:e>
+            <m:sub>
+              <m:r>
+                <m:rPr>
+                  <m:sty m:val="p"/>
+                </m:rPr>
+                <w:rPr>
+                  <w:rFonts w:ascii="Cambria Math" w:hAnsi="Cambria Math"/>
+                  <w:lang w:val="da-DK"/>
+                </w:rPr>
+                <m:t>dim</m:t>
+              </m:r>
+            </m:sub>
+          </m:sSub>
+        </m:oMath>
+      </m:oMathPara>
+    </w:p>
+    <w:p>
+      <w:pPr>
+        <w:rPr>
+          <w:lang w:val="da-DK"/>
+        </w:rPr>
+      </w:pPr>
+      <w:r>
+        <w:rPr>
+          <w:lang w:val="da-DK"/>
+        </w:rPr>
+        <w:t>Se Belastning.</w:t>
+      </w:r>
+    </w:p>
+    <w:p>
+      <w:pPr>
+        <w:pStyle w:val="Heading1"/>
+        <w:rPr>
+          <w:lang w:val="da-DK"/>
+        </w:rPr>
+      </w:pPr>
+      <m:oMathPara>
+        <m:oMathParaPr>
+          <m:jc m:val="left"/>
+        </m:oMathParaPr>
+        <m:oMath>
+          <m:sSub>
+            <m:sSubPr>
+              <m:ctrlPr>
+                <w:rPr>
+                  <w:rFonts w:ascii="Cambria Math" w:hAnsi="Cambria Math"/>
+                  <w:i/>
+                  <w:lang w:val="da-DK"/>
+                </w:rPr>
+              </m:ctrlPr>
+            </m:sSubPr>
+            <m:e>
+              <m:r>
+                <w:rPr>
+                  <w:rFonts w:ascii="Cambria Math" w:hAnsi="Cambria Math"/>
+                  <w:lang w:val="da-DK"/>
+                </w:rPr>
+                <m:t>F</m:t>
+              </m:r>
+            </m:e>
+            <m:sub>
+              <m:r>
+                <m:rPr>
+                  <m:sty m:val="p"/>
+                </m:rPr>
+                <w:rPr>
+                  <w:rFonts w:ascii="Cambria Math" w:hAnsi="Cambria Math"/>
+                  <w:lang w:val="da-DK"/>
+                </w:rPr>
+                <m:t>N</m:t>
+              </m:r>
+            </m:sub>
+          </m:sSub>
+        </m:oMath>
+      </m:oMathPara>
+    </w:p>
+    <w:p>
+      <w:pPr>
+        <w:rPr>
+          <w:lang w:val="da-DK"/>
+        </w:rPr>
+      </w:pPr>
+      <w:r>
+        <w:rPr>
+          <w:lang w:val="da-DK"/>
+        </w:rPr>
+        <w:t xml:space="preserve">Se </w:t>
+      </w:r>
+      <w:r>
+        <w:rPr>
+          <w:lang w:val="da-DK"/>
+        </w:rPr>
+        <w:t>Normalkraft</w:t>
+      </w:r>
+      <w:r>
+        <w:rPr>
+          <w:lang w:val="da-DK"/>
+        </w:rPr>
+        <w:t>.</w:t>
+      </w:r>
+    </w:p>
+    <w:p>
+      <w:pPr>
+        <w:pStyle w:val="Heading1"/>
+        <w:rPr>
+          <w:lang w:val="da-DK"/>
+        </w:rPr>
+      </w:pPr>
+      <m:oMathPara>
+        <m:oMathParaPr>
+          <m:jc m:val="left"/>
+        </m:oMathParaPr>
+        <m:oMath>
+          <m:sSub>
+            <m:sSubPr>
+              <m:ctrlPr>
+                <w:rPr>
+                  <w:rFonts w:ascii="Cambria Math" w:hAnsi="Cambria Math"/>
+                  <w:i/>
+                  <w:lang w:val="da-DK"/>
+                </w:rPr>
+              </m:ctrlPr>
+            </m:sSubPr>
+            <m:e>
+              <m:r>
+                <w:rPr>
+                  <w:rFonts w:ascii="Cambria Math" w:hAnsi="Cambria Math"/>
+                  <w:lang w:val="da-DK"/>
+                </w:rPr>
+                <m:t>F</m:t>
+              </m:r>
+            </m:e>
+            <m:sub>
+              <m:r>
+                <m:rPr>
+                  <m:sty m:val="p"/>
+                </m:rPr>
+                <w:rPr>
+                  <w:rFonts w:ascii="Cambria Math" w:hAnsi="Cambria Math"/>
+                  <w:lang w:val="da-DK"/>
+                </w:rPr>
+                <m:t>T</m:t>
+              </m:r>
+            </m:sub>
+          </m:sSub>
+        </m:oMath>
+      </m:oMathPara>
+    </w:p>
+    <w:p>
+      <w:pPr>
+        <w:rPr>
+          <w:lang w:val="da-DK"/>
+        </w:rPr>
+      </w:pPr>
+      <w:r>
+        <w:rPr>
+          <w:lang w:val="da-DK"/>
+        </w:rPr>
+        <w:t>Se T</w:t>
+      </w:r>
+      <w:r>
+        <w:rPr>
+          <w:lang w:val="da-DK"/>
+        </w:rPr>
+        <w:t>værkraft</w:t>
+      </w:r>
+      <w:r>
+        <w:rPr>
+          <w:lang w:val="da-DK"/>
+        </w:rPr>
+        <w:t>.</w:t>
+      </w:r>
+    </w:p>
+    <w:p>
+      <w:pPr>
+        <w:pStyle w:val="Heading1"/>
+        <w:rPr>
+          <w:lang w:val="da-DK"/>
+        </w:rPr>
+      </w:pPr>
+      <w:r>
+        <w:rPr>
+          <w:lang w:val="da-DK"/>
+        </w:rPr>
+        <w:t xml:space="preserve">Forskydningsspænding, </w:t>
+      </w:r>
+      <m:oMath>
+        <m:r>
+          <w:rPr>
+            <w:rFonts w:ascii="Cambria Math" w:hAnsi="Cambria Math"/>
+            <w:lang w:val="da-DK"/>
+          </w:rPr>
+          <m:t>τ</m:t>
+        </m:r>
+      </m:oMath>
+    </w:p>
+    <w:p>
+      <w:pPr>
+        <w:rPr>
+          <w:lang w:val="da-DK"/>
+        </w:rPr>
+      </w:pPr>
+      <w:r>
+        <w:rPr>
+          <w:lang w:val="da-DK"/>
+        </w:rPr>
+        <w:t xml:space="preserve">Spænding </w:t>
+      </w:r>
+      <w:r>
+        <w:rPr>
+          <w:lang w:val="da-DK"/>
+        </w:rPr>
+        <w:t xml:space="preserve">betegnet med det græske symbol </w:t>
+      </w:r>
+      <m:oMath>
+        <m:r>
+          <w:rPr>
+            <w:rFonts w:ascii="Cambria Math" w:hAnsi="Cambria Math"/>
+            <w:lang w:val="da-DK"/>
+          </w:rPr>
+          <m:t>τ</m:t>
+        </m:r>
+      </m:oMath>
+      <w:r>
+        <w:rPr>
+          <w:lang w:val="da-DK"/>
+        </w:rPr>
+        <w:t xml:space="preserve"> (Tau)</w:t>
+      </w:r>
+      <w:r>
+        <w:rPr>
+          <w:lang w:val="da-DK"/>
+        </w:rPr>
+        <w:t xml:space="preserve"> og angivet i enheden N/mm</w:t>
+      </w:r>
+      <w:r>
+        <w:rPr>
+          <w:vertAlign w:val="superscript"/>
+          <w:lang w:val="da-DK"/>
+        </w:rPr>
+        <w:t>2</w:t>
+      </w:r>
+      <w:r>
+        <w:rPr>
+          <w:lang w:val="da-DK"/>
+        </w:rPr>
+        <w:t xml:space="preserve">. Beregnes på baggrund af tværsnitsarealet </w:t>
+      </w:r>
+      <m:oMath>
+        <m:r>
+          <w:rPr>
+            <w:rFonts w:ascii="Cambria Math" w:hAnsi="Cambria Math"/>
+            <w:lang w:val="da-DK"/>
+          </w:rPr>
+          <m:t>A</m:t>
+        </m:r>
+      </m:oMath>
+      <w:r>
+        <w:rPr>
+          <w:lang w:val="da-DK"/>
+        </w:rPr>
+        <w:t xml:space="preserve"> og tværkraften </w:t>
+      </w:r>
+      <m:oMath>
+        <m:sSub>
+          <m:sSubPr>
+            <m:ctrlPr>
+              <w:rPr>
+                <w:rFonts w:ascii="Cambria Math" w:hAnsi="Cambria Math"/>
+                <w:i/>
+                <w:lang w:val="da-DK"/>
+              </w:rPr>
+            </m:ctrlPr>
+          </m:sSubPr>
+          <m:e>
+            <m:r>
+              <w:rPr>
+                <w:rFonts w:ascii="Cambria Math" w:hAnsi="Cambria Math"/>
+                <w:lang w:val="da-DK"/>
+              </w:rPr>
+              <m:t>F</m:t>
+            </m:r>
+          </m:e>
+          <m:sub>
+            <m:r>
+              <m:rPr>
+                <m:sty m:val="p"/>
+              </m:rPr>
+              <w:rPr>
+                <w:rFonts w:ascii="Cambria Math" w:hAnsi="Cambria Math"/>
+                <w:lang w:val="da-DK"/>
+              </w:rPr>
+              <m:t>T</m:t>
+            </m:r>
+          </m:sub>
+        </m:sSub>
+      </m:oMath>
+      <w:r>
+        <w:rPr>
+          <w:lang w:val="da-DK"/>
+        </w:rPr>
+        <w:t xml:space="preserve"> ved</w:t>
+      </w:r>
+    </w:p>
+    <w:p>
+      <w:pPr>
+        <w:rPr>
+          <w:rFonts w:eastAsiaTheme="minorEastAsia"/>
+          <w:lang w:val="da-DK"/>
+        </w:rPr>
+      </w:pPr>
+      <m:oMathPara>
+        <m:oMath>
+          <m:r>
+            <w:rPr>
+              <w:rFonts w:ascii="Cambria Math" w:hAnsi="Cambria Math"/>
+              <w:lang w:val="da-DK"/>
+            </w:rPr>
+            <m:t>τ=</m:t>
+          </m:r>
+          <m:f>
+            <m:fPr>
+              <m:ctrlPr>
+                <w:rPr>
+                  <w:rFonts w:ascii="Cambria Math" w:hAnsi="Cambria Math"/>
+                  <w:i/>
+                  <w:lang w:val="da-DK"/>
+                </w:rPr>
+              </m:ctrlPr>
+            </m:fPr>
+            <m:num>
+              <m:sSub>
+                <m:sSubPr>
+                  <m:ctrlPr>
+                    <w:rPr>
+                      <w:rFonts w:ascii="Cambria Math" w:hAnsi="Cambria Math"/>
+                      <w:i/>
+                      <w:lang w:val="da-DK"/>
+                    </w:rPr>
+                  </m:ctrlPr>
+                </m:sSubPr>
+                <m:e>
+                  <m:r>
+                    <w:rPr>
+                      <w:rFonts w:ascii="Cambria Math" w:hAnsi="Cambria Math"/>
+                      <w:lang w:val="da-DK"/>
+                    </w:rPr>
+                    <m:t>F</m:t>
+                  </m:r>
+                </m:e>
+                <m:sub>
+                  <m:r>
+                    <m:rPr>
+                      <m:sty m:val="p"/>
+                    </m:rPr>
+                    <w:rPr>
+                      <w:rFonts w:ascii="Cambria Math" w:hAnsi="Cambria Math"/>
+                      <w:lang w:val="da-DK"/>
+                    </w:rPr>
+                    <m:t>T</m:t>
+                  </m:r>
+                </m:sub>
+              </m:sSub>
+            </m:num>
+            <m:den>
+              <m:r>
+                <w:rPr>
+                  <w:rFonts w:ascii="Cambria Math" w:hAnsi="Cambria Math"/>
+                  <w:lang w:val="da-DK"/>
+                </w:rPr>
+                <m:t>A</m:t>
+              </m:r>
+            </m:den>
+          </m:f>
+        </m:oMath>
+      </m:oMathPara>
+    </w:p>
+    <w:p>
+      <w:pPr>
+        <w:rPr>
+          <w:lang w:val="da-DK"/>
+        </w:rPr>
+      </w:pPr>
+      <w:r>
+        <w:rPr>
+          <w:rFonts w:eastAsiaTheme="minorEastAsia"/>
+          <w:lang w:val="da-DK"/>
+        </w:rPr>
+        <w:t>Normalområdet for forskydningsspændning er [0;100] N/mm</w:t>
+      </w:r>
+      <w:r>
+        <w:rPr>
+          <w:rFonts w:eastAsiaTheme="minorEastAsia"/>
+          <w:vertAlign w:val="superscript"/>
+          <w:lang w:val="da-DK"/>
+        </w:rPr>
+        <w:t>2</w:t>
+      </w:r>
+      <w:r>
+        <w:rPr>
+          <w:rFonts w:eastAsiaTheme="minorEastAsia"/>
+          <w:lang w:val="da-DK"/>
+        </w:rPr>
+        <w:t>.</w:t>
       </w:r>
       <w:bookmarkStart w:id="0" w:name="_GoBack"/>
       <w:bookmarkEnd w:id="0"/>
     </w:p>
     <w:p>
       <w:pPr>
-        <w:pStyle w:val="Overskrift1"/>
-        <w:rPr>
-          <w:lang w:val="da-DK"/>
-        </w:rPr>
-      </w:pPr>
-      <w:proofErr w:type="spellStart"/>
-      <w:r>
-        <w:rPr>
-          <w:lang w:val="da-DK"/>
-        </w:rPr>
-        <w:t>F</w:t>
-      </w:r>
-      <w:r>
-        <w:rPr>
-          <w:vertAlign w:val="subscript"/>
-          <w:lang w:val="da-DK"/>
-        </w:rPr>
-        <w:t>Dim</w:t>
-      </w:r>
-      <w:proofErr w:type="spellEnd"/>
-    </w:p>
-    <w:p>
-      <w:pPr>
-        <w:rPr>
-          <w:lang w:val="da-DK"/>
-        </w:rPr>
-      </w:pPr>
-      <w:r>
-        <w:rPr>
-          <w:lang w:val="da-DK"/>
-        </w:rPr>
-        <w:t>Belastning i enheden Newton. Er input til beregning af F</w:t>
-      </w:r>
-      <w:r>
-        <w:rPr>
-          <w:vertAlign w:val="subscript"/>
-          <w:lang w:val="da-DK"/>
-        </w:rPr>
-        <w:t>T</w:t>
-      </w:r>
-      <w:r>
-        <w:rPr>
-          <w:lang w:val="da-DK"/>
-        </w:rPr>
-        <w:t xml:space="preserve"> og F</w:t>
-      </w:r>
-      <w:r>
-        <w:rPr>
-          <w:vertAlign w:val="subscript"/>
-          <w:lang w:val="da-DK"/>
-        </w:rPr>
-        <w:t>N</w:t>
+        <w:pStyle w:val="Heading1"/>
+        <w:rPr>
+          <w:lang w:val="da-DK"/>
+        </w:rPr>
+      </w:pPr>
+      <m:oMathPara>
+        <m:oMathParaPr>
+          <m:jc m:val="left"/>
+        </m:oMathParaPr>
+        <m:oMath>
+          <m:r>
+            <w:rPr>
+              <w:rFonts w:ascii="Cambria Math" w:hAnsi="Cambria Math"/>
+              <w:lang w:val="da-DK"/>
+            </w:rPr>
+            <m:t>g</m:t>
+          </m:r>
+        </m:oMath>
+      </m:oMathPara>
+    </w:p>
+    <w:p>
+      <w:pPr>
+        <w:rPr>
+          <w:lang w:val="da-DK"/>
+        </w:rPr>
+      </w:pPr>
+      <w:r>
+        <w:rPr>
+          <w:lang w:val="da-DK"/>
+        </w:rPr>
+        <w:t>Se Tyngdeaccelerationen.</w:t>
+      </w:r>
+    </w:p>
+    <w:p>
+      <w:pPr>
+        <w:pStyle w:val="Heading1"/>
+        <w:rPr>
+          <w:lang w:val="da-DK"/>
+        </w:rPr>
+      </w:pPr>
+      <w:r>
+        <w:rPr>
+          <w:lang w:val="da-DK"/>
+        </w:rPr>
+        <w:lastRenderedPageBreak/>
+        <w:t>kg</w:t>
+      </w:r>
+    </w:p>
+    <w:p>
+      <w:pPr>
+        <w:rPr>
+          <w:lang w:val="da-DK"/>
+        </w:rPr>
+      </w:pPr>
+      <w:r>
+        <w:rPr>
+          <w:lang w:val="da-DK"/>
+        </w:rPr>
+        <w:t>Forkortelse for kilogram. Måleenhed for masse i SI-systemet.</w:t>
+      </w:r>
+    </w:p>
+    <w:p>
+      <w:pPr>
+        <w:pStyle w:val="Heading1"/>
+        <w:rPr>
+          <w:lang w:val="da-DK"/>
+        </w:rPr>
+      </w:pPr>
+      <w:r>
+        <w:rPr>
+          <w:lang w:val="da-DK"/>
+        </w:rPr>
+        <w:t>Kraft</w:t>
+      </w:r>
+    </w:p>
+    <w:p>
+      <w:pPr>
+        <w:rPr>
+          <w:lang w:val="da-DK"/>
+        </w:rPr>
+      </w:pPr>
+      <w:r>
+        <w:rPr>
+          <w:lang w:val="da-DK"/>
+        </w:rPr>
+        <w:t>En</w:t>
+      </w:r>
+      <w:r>
+        <w:rPr>
+          <w:lang w:val="da-DK"/>
+        </w:rPr>
+        <w:t xml:space="preserve"> fysi</w:t>
+      </w:r>
+      <w:r>
+        <w:rPr>
+          <w:lang w:val="da-DK"/>
+        </w:rPr>
+        <w:t xml:space="preserve">sk </w:t>
+      </w:r>
+      <w:r>
+        <w:rPr>
+          <w:lang w:val="da-DK"/>
+        </w:rPr>
+        <w:t>virkning på et legeme</w:t>
       </w:r>
       <w:r>
         <w:rPr>
@@ -87,98 +997,847 @@
       </w:r>
       <w:r>
         <w:rPr>
-          <w:lang w:val="da-DK"/>
-        </w:rPr>
-        <w:t xml:space="preserve"> Formelen: </w:t>
-      </w:r>
-      <w:r>
-        <w:t>(kg * 9,826)</w:t>
-      </w:r>
-    </w:p>
-    <w:p>
-      <w:pPr>
-        <w:pStyle w:val="Overskrift1"/>
-        <w:rPr>
-          <w:lang w:val="da-DK"/>
-        </w:rPr>
-      </w:pPr>
-      <w:r>
-        <w:rPr>
-          <w:lang w:val="da-DK"/>
-        </w:rPr>
-        <w:t>F</w:t>
-      </w:r>
-      <w:r>
-        <w:rPr>
-          <w:vertAlign w:val="subscript"/>
-          <w:lang w:val="da-DK"/>
-        </w:rPr>
-        <w:t>T</w:t>
-      </w:r>
-    </w:p>
-    <w:p>
-      <w:pPr>
-        <w:rPr>
-          <w:lang w:val="da-DK"/>
-        </w:rPr>
-      </w:pPr>
-      <w:r>
-        <w:rPr>
-          <w:lang w:val="da-DK"/>
-        </w:rPr>
-        <w:t>Tværkraft.</w:t>
-      </w:r>
-      <w:r>
-        <w:rPr>
-          <w:lang w:val="da-DK"/>
-        </w:rPr>
-        <w:t xml:space="preserve"> Den udadgående kraft.</w:t>
-      </w:r>
-    </w:p>
-    <w:p>
-      <w:pPr>
-        <w:pStyle w:val="Overskrift1"/>
-        <w:rPr>
-          <w:vertAlign w:val="subscript"/>
-          <w:lang w:val="da-DK"/>
-        </w:rPr>
-      </w:pPr>
-      <w:r>
-        <w:rPr>
-          <w:lang w:val="da-DK"/>
-        </w:rPr>
-        <w:t>F</w:t>
-      </w:r>
-      <w:r>
-        <w:rPr>
-          <w:vertAlign w:val="subscript"/>
-          <w:lang w:val="da-DK"/>
-        </w:rPr>
-        <w:t>N</w:t>
-      </w:r>
-    </w:p>
-    <w:p>
-      <w:pPr>
-        <w:rPr>
-          <w:lang w:val="da-DK"/>
-        </w:rPr>
-      </w:pPr>
-      <w:r>
-        <w:rPr>
-          <w:lang w:val="da-DK"/>
-        </w:rPr>
-        <w:t>Normalkraft.</w:t>
-      </w:r>
-      <w:r>
-        <w:rPr>
-          <w:lang w:val="da-DK"/>
-        </w:rPr>
-        <w:t xml:space="preserve"> Den nedadgående kraft.</w:t>
-      </w:r>
-    </w:p>
-    <w:p>
-      <w:pPr>
-        <w:pStyle w:val="Overskrift1"/>
+          <w:rStyle w:val="FootnoteReference"/>
+          <w:lang w:val="da-DK"/>
+        </w:rPr>
+        <w:footnoteReference w:id="1"/>
+      </w:r>
+      <w:r>
+        <w:rPr>
+          <w:lang w:val="da-DK"/>
+        </w:rPr>
+        <w:t xml:space="preserve"> Angives i enheden newton, N.</w:t>
+      </w:r>
+    </w:p>
+    <w:p>
+      <w:pPr>
+        <w:pStyle w:val="Heading1"/>
+        <w:rPr>
+          <w:lang w:val="da-DK"/>
+        </w:rPr>
+      </w:pPr>
+      <w:r>
+        <w:rPr>
+          <w:lang w:val="da-DK"/>
+        </w:rPr>
+        <w:t>n</w:t>
+      </w:r>
+      <w:r>
+        <w:rPr>
+          <w:lang w:val="da-DK"/>
+        </w:rPr>
+        <w:t>ewton</w:t>
+      </w:r>
+    </w:p>
+    <w:p>
+      <w:pPr>
+        <w:rPr>
+          <w:rFonts w:eastAsiaTheme="minorEastAsia"/>
+          <w:lang w:val="da-DK"/>
+        </w:rPr>
+      </w:pPr>
+      <w:r>
+        <w:rPr>
+          <w:lang w:val="da-DK"/>
+        </w:rPr>
+        <w:t>M</w:t>
+      </w:r>
+      <w:r>
+        <w:rPr>
+          <w:lang w:val="da-DK"/>
+        </w:rPr>
+        <w:t>åleenhed for kraft i SI-systemet</w:t>
+      </w:r>
+      <w:r>
+        <w:rPr>
+          <w:lang w:val="da-DK"/>
+        </w:rPr>
+        <w:t xml:space="preserve"> </w:t>
+      </w:r>
+      <w:r>
+        <w:rPr>
+          <w:lang w:val="da-DK"/>
+        </w:rPr>
+        <w:t>med symbolet N</w:t>
+      </w:r>
+      <w:r>
+        <w:rPr>
+          <w:lang w:val="da-DK"/>
+        </w:rPr>
+        <w:t>.</w:t>
+      </w:r>
+      <w:r>
+        <w:rPr>
+          <w:rStyle w:val="FootnoteReference"/>
+          <w:lang w:val="da-DK"/>
+        </w:rPr>
+        <w:footnoteReference w:id="2"/>
+      </w:r>
+    </w:p>
+    <w:p>
+      <w:pPr>
+        <w:pStyle w:val="Heading1"/>
+        <w:rPr>
+          <w:lang w:val="da-DK"/>
+        </w:rPr>
+      </w:pPr>
+      <w:r>
+        <w:rPr>
+          <w:lang w:val="da-DK"/>
+        </w:rPr>
+        <w:t xml:space="preserve">Normalkraft, </w:t>
+      </w:r>
+      <m:oMath>
+        <m:sSub>
+          <m:sSubPr>
+            <m:ctrlPr>
+              <w:rPr>
+                <w:rFonts w:ascii="Cambria Math" w:hAnsi="Cambria Math"/>
+                <w:i/>
+                <w:lang w:val="da-DK"/>
+              </w:rPr>
+            </m:ctrlPr>
+          </m:sSubPr>
+          <m:e>
+            <m:r>
+              <w:rPr>
+                <w:rFonts w:ascii="Cambria Math" w:hAnsi="Cambria Math"/>
+                <w:lang w:val="da-DK"/>
+              </w:rPr>
+              <m:t>F</m:t>
+            </m:r>
+          </m:e>
+          <m:sub>
+            <m:r>
+              <m:rPr>
+                <m:sty m:val="p"/>
+              </m:rPr>
+              <w:rPr>
+                <w:rFonts w:ascii="Cambria Math" w:hAnsi="Cambria Math"/>
+                <w:lang w:val="da-DK"/>
+              </w:rPr>
+              <m:t>N</m:t>
+            </m:r>
+          </m:sub>
+        </m:sSub>
+      </m:oMath>
+    </w:p>
+    <w:p>
+      <w:pPr>
+        <w:rPr>
+          <w:lang w:val="da-DK"/>
+        </w:rPr>
+      </w:pPr>
+      <w:r>
+        <w:rPr>
+          <w:lang w:val="da-DK"/>
+        </w:rPr>
+        <w:t>Normalkraften beregnet vha. en belastning og en vinkel til enten vandret eller lodret. Hvis vinklen er til vandret, beregnes</w:t>
+      </w:r>
+    </w:p>
+    <w:p>
+      <w:pPr>
+        <w:rPr>
+          <w:rFonts w:eastAsiaTheme="minorEastAsia"/>
+          <w:lang w:val="da-DK"/>
+        </w:rPr>
+      </w:pPr>
+      <m:oMathPara>
+        <m:oMath>
+          <m:sSub>
+            <m:sSubPr>
+              <m:ctrlPr>
+                <w:rPr>
+                  <w:rFonts w:ascii="Cambria Math" w:hAnsi="Cambria Math"/>
+                  <w:i/>
+                  <w:lang w:val="da-DK"/>
+                </w:rPr>
+              </m:ctrlPr>
+            </m:sSubPr>
+            <m:e>
+              <m:r>
+                <w:rPr>
+                  <w:rFonts w:ascii="Cambria Math" w:hAnsi="Cambria Math"/>
+                  <w:lang w:val="da-DK"/>
+                </w:rPr>
+                <m:t>F</m:t>
+              </m:r>
+            </m:e>
+            <m:sub>
+              <m:r>
+                <m:rPr>
+                  <m:sty m:val="p"/>
+                </m:rPr>
+                <w:rPr>
+                  <w:rFonts w:ascii="Cambria Math" w:hAnsi="Cambria Math"/>
+                  <w:lang w:val="da-DK"/>
+                </w:rPr>
+                <m:t>N</m:t>
+              </m:r>
+            </m:sub>
+          </m:sSub>
+          <m:r>
+            <w:rPr>
+              <w:rFonts w:ascii="Cambria Math" w:hAnsi="Cambria Math"/>
+              <w:lang w:val="da-DK"/>
+            </w:rPr>
+            <m:t>=</m:t>
+          </m:r>
+          <m:func>
+            <m:funcPr>
+              <m:ctrlPr>
+                <w:rPr>
+                  <w:rFonts w:ascii="Cambria Math" w:hAnsi="Cambria Math"/>
+                  <w:i/>
+                  <w:lang w:val="da-DK"/>
+                </w:rPr>
+              </m:ctrlPr>
+            </m:funcPr>
+            <m:fName>
+              <m:r>
+                <m:rPr>
+                  <m:sty m:val="p"/>
+                </m:rPr>
+                <w:rPr>
+                  <w:rFonts w:ascii="Cambria Math" w:hAnsi="Cambria Math"/>
+                  <w:lang w:val="da-DK"/>
+                </w:rPr>
+                <m:t>sin</m:t>
+              </m:r>
+            </m:fName>
+            <m:e>
+              <m:d>
+                <m:dPr>
+                  <m:ctrlPr>
+                    <w:rPr>
+                      <w:rFonts w:ascii="Cambria Math" w:hAnsi="Cambria Math"/>
+                      <w:i/>
+                      <w:lang w:val="da-DK"/>
+                    </w:rPr>
+                  </m:ctrlPr>
+                </m:dPr>
+                <m:e>
+                  <m:r>
+                    <w:rPr>
+                      <w:rFonts w:ascii="Cambria Math" w:hAnsi="Cambria Math"/>
+                      <w:lang w:val="da-DK"/>
+                    </w:rPr>
+                    <m:t>vinkel</m:t>
+                  </m:r>
+                </m:e>
+              </m:d>
+            </m:e>
+          </m:func>
+          <m:r>
+            <w:rPr>
+              <w:rFonts w:ascii="Cambria Math" w:hAnsi="Cambria Math"/>
+              <w:lang w:val="da-DK"/>
+            </w:rPr>
+            <m:t>⋅belastning</m:t>
+          </m:r>
+        </m:oMath>
+      </m:oMathPara>
+    </w:p>
+    <w:p>
+      <w:pPr>
+        <w:jc w:val="center"/>
+        <w:rPr>
+          <w:rFonts w:eastAsiaTheme="minorEastAsia"/>
+          <w:lang w:val="da-DK"/>
+        </w:rPr>
+      </w:pPr>
+      <w:r>
+        <w:rPr>
+          <w:rFonts w:eastAsiaTheme="minorEastAsia"/>
+          <w:lang w:val="da-DK"/>
+        </w:rPr>
+        <w:t>ellers</w:t>
+      </w:r>
+    </w:p>
+    <w:p>
+      <w:pPr>
+        <w:rPr>
+          <w:rFonts w:eastAsiaTheme="minorEastAsia"/>
+          <w:lang w:val="da-DK"/>
+        </w:rPr>
+      </w:pPr>
+      <m:oMathPara>
+        <m:oMath>
+          <m:sSub>
+            <m:sSubPr>
+              <m:ctrlPr>
+                <w:rPr>
+                  <w:rFonts w:ascii="Cambria Math" w:hAnsi="Cambria Math"/>
+                  <w:i/>
+                  <w:lang w:val="da-DK"/>
+                </w:rPr>
+              </m:ctrlPr>
+            </m:sSubPr>
+            <m:e>
+              <m:r>
+                <w:rPr>
+                  <w:rFonts w:ascii="Cambria Math" w:hAnsi="Cambria Math"/>
+                  <w:lang w:val="da-DK"/>
+                </w:rPr>
+                <m:t>F</m:t>
+              </m:r>
+            </m:e>
+            <m:sub>
+              <m:r>
+                <m:rPr>
+                  <m:sty m:val="p"/>
+                </m:rPr>
+                <w:rPr>
+                  <w:rFonts w:ascii="Cambria Math" w:hAnsi="Cambria Math"/>
+                  <w:lang w:val="da-DK"/>
+                </w:rPr>
+                <m:t>N</m:t>
+              </m:r>
+            </m:sub>
+          </m:sSub>
+          <m:r>
+            <w:rPr>
+              <w:rFonts w:ascii="Cambria Math" w:hAnsi="Cambria Math"/>
+              <w:lang w:val="da-DK"/>
+            </w:rPr>
+            <m:t>=</m:t>
+          </m:r>
+          <m:func>
+            <m:funcPr>
+              <m:ctrlPr>
+                <w:rPr>
+                  <w:rFonts w:ascii="Cambria Math" w:hAnsi="Cambria Math"/>
+                  <w:i/>
+                  <w:lang w:val="da-DK"/>
+                </w:rPr>
+              </m:ctrlPr>
+            </m:funcPr>
+            <m:fName>
+              <m:r>
+                <m:rPr>
+                  <m:sty m:val="p"/>
+                </m:rPr>
+                <w:rPr>
+                  <w:rFonts w:ascii="Cambria Math" w:hAnsi="Cambria Math"/>
+                  <w:lang w:val="da-DK"/>
+                </w:rPr>
+                <m:t>cos</m:t>
+              </m:r>
+            </m:fName>
+            <m:e>
+              <m:d>
+                <m:dPr>
+                  <m:ctrlPr>
+                    <w:rPr>
+                      <w:rFonts w:ascii="Cambria Math" w:hAnsi="Cambria Math"/>
+                      <w:i/>
+                      <w:lang w:val="da-DK"/>
+                    </w:rPr>
+                  </m:ctrlPr>
+                </m:dPr>
+                <m:e>
+                  <m:r>
+                    <w:rPr>
+                      <w:rFonts w:ascii="Cambria Math" w:hAnsi="Cambria Math"/>
+                      <w:lang w:val="da-DK"/>
+                    </w:rPr>
+                    <m:t>vinkel</m:t>
+                  </m:r>
+                </m:e>
+              </m:d>
+            </m:e>
+          </m:func>
+          <m:r>
+            <w:rPr>
+              <w:rFonts w:ascii="Cambria Math" w:hAnsi="Cambria Math"/>
+              <w:lang w:val="da-DK"/>
+            </w:rPr>
+            <m:t>⋅belastning</m:t>
+          </m:r>
+        </m:oMath>
+      </m:oMathPara>
+    </w:p>
+    <w:p>
+      <w:pPr>
+        <w:pStyle w:val="Heading1"/>
+        <w:rPr>
+          <w:rFonts w:eastAsiaTheme="minorEastAsia"/>
+          <w:lang w:val="da-DK"/>
+        </w:rPr>
+      </w:pPr>
+      <w:r>
+        <w:rPr>
+          <w:rFonts w:eastAsiaTheme="minorEastAsia"/>
+          <w:lang w:val="da-DK"/>
+        </w:rPr>
+        <w:t>SI-systemet</w:t>
+      </w:r>
+    </w:p>
+    <w:p>
+      <w:pPr>
+        <w:rPr>
+          <w:rFonts w:eastAsiaTheme="minorEastAsia"/>
+          <w:lang w:val="da-DK"/>
+        </w:rPr>
+      </w:pPr>
+      <w:r>
+        <w:rPr>
+          <w:rFonts w:eastAsiaTheme="minorEastAsia"/>
+          <w:lang w:val="da-DK"/>
+        </w:rPr>
+        <w:t>Internationalt enhedssystem.</w:t>
+      </w:r>
+      <w:r>
+        <w:rPr>
+          <w:rStyle w:val="FootnoteReference"/>
+          <w:rFonts w:eastAsiaTheme="minorEastAsia"/>
+          <w:lang w:val="da-DK"/>
+        </w:rPr>
+        <w:footnoteReference w:id="3"/>
+      </w:r>
+    </w:p>
+    <w:p>
+      <w:pPr>
+        <w:pStyle w:val="Heading1"/>
+        <w:rPr>
+          <w:rFonts w:eastAsiaTheme="minorEastAsia"/>
+          <w:lang w:val="da-DK"/>
+        </w:rPr>
+      </w:pPr>
+      <m:oMath>
+        <m:r>
+          <w:rPr>
+            <w:rFonts w:ascii="Cambria Math" w:eastAsiaTheme="minorEastAsia" w:hAnsi="Cambria Math"/>
+            <w:lang w:val="da-DK"/>
+          </w:rPr>
+          <m:t>τ</m:t>
+        </m:r>
+      </m:oMath>
+      <w:r>
+        <w:rPr>
+          <w:rFonts w:eastAsiaTheme="minorEastAsia"/>
+          <w:lang w:val="da-DK"/>
+        </w:rPr>
+        <w:t xml:space="preserve"> (T</w:t>
+      </w:r>
+      <w:r>
+        <w:rPr>
+          <w:rFonts w:eastAsiaTheme="minorEastAsia"/>
+          <w:lang w:val="da-DK"/>
+        </w:rPr>
+        <w:t>au)</w:t>
+      </w:r>
+    </w:p>
+    <w:p>
+      <w:pPr>
+        <w:rPr>
+          <w:lang w:val="da-DK"/>
+        </w:rPr>
+      </w:pPr>
+      <w:r>
+        <w:rPr>
+          <w:lang w:val="da-DK"/>
+        </w:rPr>
+        <w:t>Se Forskydningsspænding.</w:t>
+      </w:r>
+    </w:p>
+    <w:p>
+      <w:pPr>
+        <w:pStyle w:val="Heading1"/>
+        <w:rPr>
+          <w:rFonts w:eastAsiaTheme="minorEastAsia"/>
+          <w:lang w:val="da-DK"/>
+        </w:rPr>
+      </w:pPr>
+      <w:r>
+        <w:rPr>
+          <w:rFonts w:eastAsiaTheme="minorEastAsia"/>
+          <w:lang w:val="da-DK"/>
+        </w:rPr>
+        <w:t>ton</w:t>
+      </w:r>
+    </w:p>
+    <w:p>
+      <w:pPr>
+        <w:rPr>
+          <w:rFonts w:eastAsiaTheme="minorEastAsia"/>
+          <w:lang w:val="da-DK"/>
+        </w:rPr>
+      </w:pPr>
+      <w:r>
+        <w:rPr>
+          <w:rFonts w:eastAsiaTheme="minorEastAsia"/>
+          <w:lang w:val="da-DK"/>
+        </w:rPr>
+        <w:t>M</w:t>
+      </w:r>
+      <w:r>
+        <w:rPr>
+          <w:rFonts w:eastAsiaTheme="minorEastAsia"/>
+          <w:lang w:val="da-DK"/>
+        </w:rPr>
+        <w:t>åleenhed for masse lig med 1000 kg</w:t>
+      </w:r>
+      <w:r>
+        <w:rPr>
+          <w:rFonts w:eastAsiaTheme="minorEastAsia"/>
+          <w:lang w:val="da-DK"/>
+        </w:rPr>
+        <w:t>.</w:t>
+      </w:r>
+    </w:p>
+    <w:p>
+      <w:pPr>
+        <w:pStyle w:val="Heading1"/>
+        <w:rPr>
+          <w:lang w:val="da-DK"/>
+        </w:rPr>
+      </w:pPr>
+      <w:r>
+        <w:rPr>
+          <w:lang w:val="da-DK"/>
+        </w:rPr>
+        <w:t xml:space="preserve">Tværkraft, </w:t>
+      </w:r>
+      <m:oMath>
+        <m:sSub>
+          <m:sSubPr>
+            <m:ctrlPr>
+              <w:rPr>
+                <w:rFonts w:ascii="Cambria Math" w:hAnsi="Cambria Math"/>
+                <w:i/>
+                <w:lang w:val="da-DK"/>
+              </w:rPr>
+            </m:ctrlPr>
+          </m:sSubPr>
+          <m:e>
+            <m:r>
+              <w:rPr>
+                <w:rFonts w:ascii="Cambria Math" w:hAnsi="Cambria Math"/>
+                <w:lang w:val="da-DK"/>
+              </w:rPr>
+              <m:t>F</m:t>
+            </m:r>
+          </m:e>
+          <m:sub>
+            <m:r>
+              <m:rPr>
+                <m:sty m:val="p"/>
+              </m:rPr>
+              <w:rPr>
+                <w:rFonts w:ascii="Cambria Math" w:hAnsi="Cambria Math"/>
+                <w:lang w:val="da-DK"/>
+              </w:rPr>
+              <m:t>T</m:t>
+            </m:r>
+          </m:sub>
+        </m:sSub>
+      </m:oMath>
+    </w:p>
+    <w:p>
+      <w:pPr>
+        <w:rPr>
+          <w:lang w:val="da-DK"/>
+        </w:rPr>
+      </w:pPr>
+      <w:r>
+        <w:rPr>
+          <w:lang w:val="da-DK"/>
+        </w:rPr>
+        <w:t>Tvær</w:t>
+      </w:r>
+      <w:r>
+        <w:rPr>
+          <w:lang w:val="da-DK"/>
+        </w:rPr>
+        <w:t>kraften beregnet vha. en belastning og en vinkel til enten vandret eller lodret. Hvis vinklen er til vandret, beregnes</w:t>
+      </w:r>
+    </w:p>
+    <w:p>
+      <w:pPr>
+        <w:rPr>
+          <w:rFonts w:eastAsiaTheme="minorEastAsia"/>
+          <w:lang w:val="da-DK"/>
+        </w:rPr>
+      </w:pPr>
+      <m:oMathPara>
+        <m:oMath>
+          <m:sSub>
+            <m:sSubPr>
+              <m:ctrlPr>
+                <w:rPr>
+                  <w:rFonts w:ascii="Cambria Math" w:hAnsi="Cambria Math"/>
+                  <w:i/>
+                  <w:lang w:val="da-DK"/>
+                </w:rPr>
+              </m:ctrlPr>
+            </m:sSubPr>
+            <m:e>
+              <m:r>
+                <w:rPr>
+                  <w:rFonts w:ascii="Cambria Math" w:hAnsi="Cambria Math"/>
+                  <w:lang w:val="da-DK"/>
+                </w:rPr>
+                <m:t>F</m:t>
+              </m:r>
+            </m:e>
+            <m:sub>
+              <m:r>
+                <m:rPr>
+                  <m:sty m:val="p"/>
+                </m:rPr>
+                <w:rPr>
+                  <w:rFonts w:ascii="Cambria Math" w:hAnsi="Cambria Math"/>
+                  <w:lang w:val="da-DK"/>
+                </w:rPr>
+                <m:t>T</m:t>
+              </m:r>
+            </m:sub>
+          </m:sSub>
+          <m:r>
+            <w:rPr>
+              <w:rFonts w:ascii="Cambria Math" w:hAnsi="Cambria Math"/>
+              <w:lang w:val="da-DK"/>
+            </w:rPr>
+            <m:t>=</m:t>
+          </m:r>
+          <m:func>
+            <m:funcPr>
+              <m:ctrlPr>
+                <w:rPr>
+                  <w:rFonts w:ascii="Cambria Math" w:hAnsi="Cambria Math"/>
+                  <w:i/>
+                  <w:lang w:val="da-DK"/>
+                </w:rPr>
+              </m:ctrlPr>
+            </m:funcPr>
+            <m:fName>
+              <m:r>
+                <m:rPr>
+                  <m:sty m:val="p"/>
+                </m:rPr>
+                <w:rPr>
+                  <w:rFonts w:ascii="Cambria Math" w:hAnsi="Cambria Math"/>
+                  <w:lang w:val="da-DK"/>
+                </w:rPr>
+                <m:t>cos</m:t>
+              </m:r>
+            </m:fName>
+            <m:e>
+              <m:d>
+                <m:dPr>
+                  <m:ctrlPr>
+                    <w:rPr>
+                      <w:rFonts w:ascii="Cambria Math" w:hAnsi="Cambria Math"/>
+                      <w:i/>
+                      <w:lang w:val="da-DK"/>
+                    </w:rPr>
+                  </m:ctrlPr>
+                </m:dPr>
+                <m:e>
+                  <m:r>
+                    <w:rPr>
+                      <w:rFonts w:ascii="Cambria Math" w:hAnsi="Cambria Math"/>
+                      <w:lang w:val="da-DK"/>
+                    </w:rPr>
+                    <m:t>vinkel</m:t>
+                  </m:r>
+                </m:e>
+              </m:d>
+            </m:e>
+          </m:func>
+          <m:r>
+            <w:rPr>
+              <w:rFonts w:ascii="Cambria Math" w:hAnsi="Cambria Math"/>
+              <w:lang w:val="da-DK"/>
+            </w:rPr>
+            <m:t>⋅belastning</m:t>
+          </m:r>
+        </m:oMath>
+      </m:oMathPara>
+    </w:p>
+    <w:p>
+      <w:pPr>
+        <w:jc w:val="center"/>
+        <w:rPr>
+          <w:rFonts w:eastAsiaTheme="minorEastAsia"/>
+          <w:lang w:val="da-DK"/>
+        </w:rPr>
+      </w:pPr>
+      <w:r>
+        <w:rPr>
+          <w:rFonts w:eastAsiaTheme="minorEastAsia"/>
+          <w:lang w:val="da-DK"/>
+        </w:rPr>
+        <w:t>ellers</w:t>
+      </w:r>
+    </w:p>
+    <w:p>
+      <w:pPr>
+        <w:rPr>
+          <w:rFonts w:eastAsiaTheme="minorEastAsia"/>
+          <w:lang w:val="da-DK"/>
+        </w:rPr>
+      </w:pPr>
+      <m:oMathPara>
+        <m:oMath>
+          <m:sSub>
+            <m:sSubPr>
+              <m:ctrlPr>
+                <w:rPr>
+                  <w:rFonts w:ascii="Cambria Math" w:hAnsi="Cambria Math"/>
+                  <w:i/>
+                  <w:lang w:val="da-DK"/>
+                </w:rPr>
+              </m:ctrlPr>
+            </m:sSubPr>
+            <m:e>
+              <m:r>
+                <w:rPr>
+                  <w:rFonts w:ascii="Cambria Math" w:hAnsi="Cambria Math"/>
+                  <w:lang w:val="da-DK"/>
+                </w:rPr>
+                <m:t>F</m:t>
+              </m:r>
+            </m:e>
+            <m:sub>
+              <m:r>
+                <m:rPr>
+                  <m:sty m:val="p"/>
+                </m:rPr>
+                <w:rPr>
+                  <w:rFonts w:ascii="Cambria Math" w:hAnsi="Cambria Math"/>
+                  <w:lang w:val="da-DK"/>
+                </w:rPr>
+                <m:t>T</m:t>
+              </m:r>
+            </m:sub>
+          </m:sSub>
+          <m:r>
+            <w:rPr>
+              <w:rFonts w:ascii="Cambria Math" w:hAnsi="Cambria Math"/>
+              <w:lang w:val="da-DK"/>
+            </w:rPr>
+            <m:t>=</m:t>
+          </m:r>
+          <m:func>
+            <m:funcPr>
+              <m:ctrlPr>
+                <w:rPr>
+                  <w:rFonts w:ascii="Cambria Math" w:hAnsi="Cambria Math"/>
+                  <w:i/>
+                  <w:lang w:val="da-DK"/>
+                </w:rPr>
+              </m:ctrlPr>
+            </m:funcPr>
+            <m:fName>
+              <m:r>
+                <m:rPr>
+                  <m:sty m:val="p"/>
+                </m:rPr>
+                <w:rPr>
+                  <w:rFonts w:ascii="Cambria Math" w:hAnsi="Cambria Math"/>
+                  <w:lang w:val="da-DK"/>
+                </w:rPr>
+                <m:t>sin</m:t>
+              </m:r>
+            </m:fName>
+            <m:e>
+              <m:d>
+                <m:dPr>
+                  <m:ctrlPr>
+                    <w:rPr>
+                      <w:rFonts w:ascii="Cambria Math" w:hAnsi="Cambria Math"/>
+                      <w:i/>
+                      <w:lang w:val="da-DK"/>
+                    </w:rPr>
+                  </m:ctrlPr>
+                </m:dPr>
+                <m:e>
+                  <m:r>
+                    <w:rPr>
+                      <w:rFonts w:ascii="Cambria Math" w:hAnsi="Cambria Math"/>
+                      <w:lang w:val="da-DK"/>
+                    </w:rPr>
+                    <m:t>vinkel</m:t>
+                  </m:r>
+                </m:e>
+              </m:d>
+            </m:e>
+          </m:func>
+          <m:r>
+            <w:rPr>
+              <w:rFonts w:ascii="Cambria Math" w:hAnsi="Cambria Math"/>
+              <w:lang w:val="da-DK"/>
+            </w:rPr>
+            <m:t>⋅belastning</m:t>
+          </m:r>
+        </m:oMath>
+      </m:oMathPara>
+    </w:p>
+    <w:p>
+      <w:pPr>
+        <w:pStyle w:val="Heading1"/>
+        <w:rPr>
+          <w:rFonts w:eastAsiaTheme="minorEastAsia"/>
+          <w:lang w:val="da-DK"/>
+        </w:rPr>
+      </w:pPr>
+      <w:r>
+        <w:rPr>
+          <w:rFonts w:eastAsiaTheme="minorEastAsia"/>
+          <w:lang w:val="da-DK"/>
+        </w:rPr>
+        <w:lastRenderedPageBreak/>
+        <w:t>Tværsnitsareal</w:t>
+      </w:r>
+      <w:r>
+        <w:rPr>
+          <w:rFonts w:eastAsiaTheme="minorEastAsia"/>
+          <w:lang w:val="da-DK"/>
+        </w:rPr>
+        <w:t xml:space="preserve">, </w:t>
+      </w:r>
+      <m:oMath>
+        <m:r>
+          <w:rPr>
+            <w:rFonts w:ascii="Cambria Math" w:eastAsiaTheme="minorEastAsia" w:hAnsi="Cambria Math"/>
+            <w:lang w:val="da-DK"/>
+          </w:rPr>
+          <m:t>A</m:t>
+        </m:r>
+      </m:oMath>
+    </w:p>
+    <w:p>
+      <w:pPr>
+        <w:rPr>
+          <w:rFonts w:eastAsiaTheme="minorEastAsia"/>
+          <w:lang w:val="da-DK"/>
+        </w:rPr>
+      </w:pPr>
+      <w:r>
+        <w:rPr>
+          <w:lang w:val="da-DK"/>
+        </w:rPr>
+        <w:t>Arms tværsnitsareal i enheden mm</w:t>
+      </w:r>
+      <w:r>
+        <w:rPr>
+          <w:vertAlign w:val="superscript"/>
+          <w:lang w:val="da-DK"/>
+        </w:rPr>
+        <w:t>2</w:t>
+      </w:r>
+      <w:r>
+        <w:rPr>
+          <w:lang w:val="da-DK"/>
+        </w:rPr>
+        <w:t>. Udgør sammen med tværkraft input til beregning af forskydningsspænding.</w:t>
+      </w:r>
+    </w:p>
+    <w:p>
+      <w:pPr>
+        <w:pStyle w:val="Heading1"/>
         <w:rPr>
           <w:lang w:val="da-DK"/>
         </w:rPr>
@@ -189,20 +1848,70 @@
         </w:rPr>
         <w:t xml:space="preserve">Tyngdeaccelerationen, </w:t>
       </w:r>
-      <w:r>
-        <w:rPr>
-          <w:i/>
-          <w:lang w:val="da-DK"/>
-        </w:rPr>
-        <w:t>g</w:t>
-      </w:r>
-    </w:p>
-    <w:p>
-      <w:pPr>
-        <w:rPr>
-          <w:lang w:val="da-DK"/>
-        </w:rPr>
-      </w:pPr>
+      <m:oMath>
+        <m:r>
+          <w:rPr>
+            <w:rFonts w:ascii="Cambria Math" w:hAnsi="Cambria Math"/>
+            <w:lang w:val="da-DK"/>
+          </w:rPr>
+          <m:t>g</m:t>
+        </m:r>
+      </m:oMath>
+    </w:p>
+    <w:p>
+      <w:pPr>
+        <w:rPr>
+          <w:lang w:val="da-DK"/>
+        </w:rPr>
+      </w:pPr>
+      <w:r>
+        <w:rPr>
+          <w:lang w:val="da-DK"/>
+        </w:rPr>
+        <w:t xml:space="preserve">Anvendes </w:t>
+      </w:r>
+      <w:r>
+        <w:rPr>
+          <w:lang w:val="da-DK"/>
+        </w:rPr>
+        <w:t>til</w:t>
+      </w:r>
+      <w:r>
+        <w:rPr>
+          <w:lang w:val="da-DK"/>
+        </w:rPr>
+        <w:t xml:space="preserve"> bestemmelse af belastning</w:t>
+      </w:r>
+      <w:r>
+        <w:rPr>
+          <w:lang w:val="da-DK"/>
+        </w:rPr>
+        <w:t xml:space="preserve"> ved</w:t>
+      </w:r>
+      <w:r>
+        <w:rPr>
+          <w:lang w:val="da-DK"/>
+        </w:rPr>
+        <w:t xml:space="preserve"> konverterin</w:t>
+      </w:r>
+      <w:r>
+        <w:rPr>
+          <w:lang w:val="da-DK"/>
+        </w:rPr>
+        <w:t>g mellem enhederne kg og n</w:t>
+      </w:r>
+      <w:r>
+        <w:rPr>
+          <w:lang w:val="da-DK"/>
+        </w:rPr>
+        <w:t>ewton.</w:t>
+      </w:r>
+      <w:r>
+        <w:rPr>
+          <w:lang w:val="da-DK"/>
+        </w:rPr>
+        <w:t xml:space="preserve"> </w:t>
+      </w:r>
       <w:r>
         <w:rPr>
           <w:lang w:val="da-DK"/>
@@ -211,20 +1920,27 @@
       </w:r>
       <w:r>
         <w:rPr>
-          <w:rStyle w:val="Fodnotehenvisning"/>
-        </w:rPr>
-        <w:footnoteReference w:id="1"/>
-      </w:r>
-      <w:r>
-        <w:rPr>
-          <w:lang w:val="da-DK"/>
-        </w:rPr>
-        <w:t xml:space="preserve"> Anvendes ved konvertering mellem enhederne kg og Newton.</w:t>
-      </w:r>
-    </w:p>
-    <w:p>
-      <w:pPr>
-        <w:pStyle w:val="Overskrift1"/>
+          <w:rStyle w:val="FootnoteReference"/>
+        </w:rPr>
+        <w:footnoteReference w:id="4"/>
+      </w:r>
+    </w:p>
+    <w:p>
+      <w:pPr>
+        <w:rPr>
+          <w:lang w:val="da-DK"/>
+        </w:rPr>
+      </w:pPr>
+      <w:r>
+        <w:rPr>
+          <w:lang w:val="da-DK"/>
+        </w:rPr>
+        <w:t>Se Belastning.</w:t>
+      </w:r>
+    </w:p>
+    <w:p>
+      <w:pPr>
+        <w:pStyle w:val="Heading1"/>
         <w:rPr>
           <w:lang w:val="da-DK"/>
         </w:rPr>
@@ -246,27 +1962,87 @@
         <w:rPr>
           <w:lang w:val="da-DK"/>
         </w:rPr>
-        <w:t>Vinkel til enten vandret eller lodret. Er input til beregning af F</w:t>
-      </w:r>
-      <w:r>
-        <w:rPr>
-          <w:vertAlign w:val="subscript"/>
-          <w:lang w:val="da-DK"/>
-        </w:rPr>
-        <w:t>T</w:t>
-      </w:r>
-      <w:r>
-        <w:rPr>
-          <w:lang w:val="da-DK"/>
-        </w:rPr>
-        <w:t xml:space="preserve"> og F</w:t>
-      </w:r>
-      <w:r>
-        <w:rPr>
-          <w:vertAlign w:val="subscript"/>
-          <w:lang w:val="da-DK"/>
-        </w:rPr>
-        <w:t>N</w:t>
+        <w:t>Arms v</w:t>
+      </w:r>
+      <w:r>
+        <w:rPr>
+          <w:lang w:val="da-DK"/>
+        </w:rPr>
+        <w:t>inkel</w:t>
+      </w:r>
+      <w:r>
+        <w:rPr>
+          <w:lang w:val="da-DK"/>
+        </w:rPr>
+        <w:t xml:space="preserve"> i grader</w:t>
+      </w:r>
+      <w:r>
+        <w:rPr>
+          <w:lang w:val="da-DK"/>
+        </w:rPr>
+        <w:t xml:space="preserve"> </w:t>
+      </w:r>
+      <w:r>
+        <w:rPr>
+          <w:lang w:val="da-DK"/>
+        </w:rPr>
+        <w:t>(°)</w:t>
+      </w:r>
+      <w:r>
+        <w:rPr>
+          <w:lang w:val="da-DK"/>
+        </w:rPr>
+        <w:t xml:space="preserve"> </w:t>
+      </w:r>
+      <w:r>
+        <w:rPr>
+          <w:lang w:val="da-DK"/>
+        </w:rPr>
+        <w:t xml:space="preserve">til enten vandret eller lodret. </w:t>
+      </w:r>
+      <w:r>
+        <w:rPr>
+          <w:lang w:val="da-DK"/>
+        </w:rPr>
+        <w:t>Udgør sammen med belastning</w:t>
+      </w:r>
+      <w:r>
+        <w:rPr>
+          <w:lang w:val="da-DK"/>
+        </w:rPr>
+        <w:t xml:space="preserve"> input til beregning af</w:t>
+      </w:r>
+      <w:r>
+        <w:rPr>
+          <w:lang w:val="da-DK"/>
+        </w:rPr>
+        <w:t xml:space="preserve"> tværkraft o</w:t>
+      </w:r>
+      <w:r>
+        <w:rPr>
+          <w:lang w:val="da-DK"/>
+        </w:rPr>
+        <w:t>g normalkraft.</w:t>
+      </w:r>
+    </w:p>
+    <w:p>
+      <w:pPr>
+        <w:rPr>
+          <w:rFonts w:eastAsiaTheme="minorEastAsia"/>
+          <w:lang w:val="da-DK"/>
+        </w:rPr>
+      </w:pPr>
+      <w:r>
+        <w:rPr>
+          <w:lang w:val="da-DK"/>
+        </w:rPr>
+        <w:t>Normalområdet er [0;90]</w:t>
+      </w:r>
+      <w:r>
+        <w:rPr>
+          <w:lang w:val="da-DK"/>
+        </w:rPr>
+        <w:t xml:space="preserve"> grader</w:t>
       </w:r>
       <w:r>
         <w:rPr>
@@ -274,52 +2050,6 @@
         </w:rPr>
         <w:t>.</w:t>
       </w:r>
-      <w:r>
-        <w:rPr>
-          <w:lang w:val="da-DK"/>
-        </w:rPr>
-        <w:t xml:space="preserve"> </w:t>
-      </w:r>
-      <w:r>
-        <w:rPr>
-          <w:lang w:val="da-DK"/>
-        </w:rPr>
-        <w:t>En betegnelse for hvor meget noget hælder. En vinkel betegnes altid i grader (°).</w:t>
-      </w:r>
-    </w:p>
-    <w:p>
-      <w:pPr>
-        <w:pStyle w:val="Overskrift1"/>
-        <w:rPr>
-          <w:lang w:val="da-DK"/>
-        </w:rPr>
-      </w:pPr>
-      <w:r>
-        <w:rPr>
-          <w:lang w:val="da-DK"/>
-        </w:rPr>
-        <w:t>Vægt</w:t>
-      </w:r>
-    </w:p>
-    <w:p>
-      <w:pPr>
-        <w:rPr>
-          <w:lang w:val="da-DK"/>
-        </w:rPr>
-      </w:pPr>
-      <w:r>
-        <w:rPr>
-          <w:lang w:val="da-DK"/>
-        </w:rPr>
-        <w:t>En enhed der betegner hvor tungt noget er (i kilo).</w:t>
-      </w:r>
-    </w:p>
-    <w:p>
-      <w:pPr>
-        <w:rPr>
-          <w:lang w:val="da-DK"/>
-        </w:rPr>
-      </w:pPr>
     </w:p>
     <w:sectPr>
       <w:pgSz w:w="12240" w:h="15840"/>
@@ -381,27 +2111,111 @@
   <w:footnote w:id="1">
     <w:p>
       <w:pPr>
-        <w:pStyle w:val="Fodnotetekst"/>
-        <w:rPr>
-          <w:lang w:val="da-DK"/>
-        </w:rPr>
-      </w:pPr>
-      <w:r>
-        <w:rPr>
-          <w:rStyle w:val="Fodnotehenvisning"/>
+        <w:pStyle w:val="FootnoteText"/>
+      </w:pPr>
+      <w:r>
+        <w:rPr>
+          <w:rStyle w:val="FootnoteReference"/>
         </w:rPr>
         <w:footnoteRef/>
       </w:r>
       <w:r>
-        <w:rPr>
-          <w:lang w:val="da-DK"/>
-        </w:rPr>
-        <w:t xml:space="preserve"> Kilde: </w:t>
+        <w:t xml:space="preserve"> </w:t>
       </w:r>
       <w:hyperlink r:id="rId1" w:history="1">
         <w:r>
           <w:rPr>
             <w:rStyle w:val="Hyperlink"/>
+            <w:sz w:val="18"/>
+            <w:szCs w:val="18"/>
+          </w:rPr>
+          <w:t>http://www.denstoredanske.dk/It,_teknik_og_naturvidenskab/Fysik/Klassisk_mekanik_og_kvantefysik/kraft</w:t>
+        </w:r>
+      </w:hyperlink>
+    </w:p>
+  </w:footnote>
+  <w:footnote w:id="2">
+    <w:p>
+      <w:pPr>
+        <w:pStyle w:val="FootnoteText"/>
+        <w:rPr>
+          <w:sz w:val="18"/>
+          <w:szCs w:val="18"/>
+        </w:rPr>
+      </w:pPr>
+      <w:r>
+        <w:rPr>
+          <w:rStyle w:val="FootnoteReference"/>
+        </w:rPr>
+        <w:footnoteRef/>
+      </w:r>
+      <w:r>
+        <w:t xml:space="preserve"> </w:t>
+      </w:r>
+      <w:hyperlink r:id="rId2" w:history="1">
+        <w:r>
+          <w:rPr>
+            <w:rStyle w:val="Hyperlink"/>
+            <w:sz w:val="18"/>
+            <w:szCs w:val="18"/>
+          </w:rPr>
+          <w:t>http://www.denstoredanske.dk/It,_teknik_og_naturvidenskab/Mål_og_vægt/newton</w:t>
+        </w:r>
+      </w:hyperlink>
+    </w:p>
+  </w:footnote>
+  <w:footnote w:id="3">
+    <w:p>
+      <w:pPr>
+        <w:pStyle w:val="FootnoteText"/>
+      </w:pPr>
+      <w:r>
+        <w:rPr>
+          <w:rStyle w:val="FootnoteReference"/>
+        </w:rPr>
+        <w:footnoteRef/>
+      </w:r>
+      <w:r>
+        <w:t xml:space="preserve"> </w:t>
+      </w:r>
+      <w:hyperlink r:id="rId3" w:history="1">
+        <w:r>
+          <w:rPr>
+            <w:rStyle w:val="Hyperlink"/>
+            <w:sz w:val="18"/>
+            <w:szCs w:val="18"/>
+          </w:rPr>
+          <w:t>http://www.denstoredanske.dk/It,_teknik_og_naturvidenskab/Mål_og_vægt/SI-systemet</w:t>
+        </w:r>
+      </w:hyperlink>
+    </w:p>
+  </w:footnote>
+  <w:footnote w:id="4">
+    <w:p>
+      <w:pPr>
+        <w:pStyle w:val="FootnoteText"/>
+        <w:rPr>
+          <w:lang w:val="da-DK"/>
+        </w:rPr>
+      </w:pPr>
+      <w:r>
+        <w:rPr>
+          <w:rStyle w:val="FootnoteReference"/>
+        </w:rPr>
+        <w:footnoteRef/>
+      </w:r>
+      <w:r>
+        <w:rPr>
+          <w:lang w:val="da-DK"/>
+        </w:rPr>
+        <w:t xml:space="preserve"> </w:t>
+      </w:r>
+      <w:hyperlink r:id="rId4" w:history="1">
+        <w:r>
+          <w:rPr>
+            <w:rStyle w:val="Hyperlink"/>
+            <w:sz w:val="18"/>
+            <w:szCs w:val="18"/>
             <w:lang w:val="da-DK"/>
           </w:rPr>
           <w:t>http://www.denstoredanske.dk/It,_teknik_og_naturvidenskab/Fysik/Relativitetsteori_og_gravitation/tyngdeacceleration</w:t>
@@ -806,11 +2620,11 @@
     <w:name w:val="Normal"/>
     <w:qFormat/>
   </w:style>
-  <w:style w:type="paragraph" w:styleId="Overskrift1">
+  <w:style w:type="paragraph" w:styleId="Heading1">
     <w:name w:val="heading 1"/>
     <w:basedOn w:val="Normal"/>
     <w:next w:val="Normal"/>
-    <w:link w:val="Overskrift1Tegn"/>
+    <w:link w:val="Heading1Char"/>
     <w:uiPriority w:val="9"/>
     <w:qFormat/>
     <w:rsid w:val="009335C7"/>
@@ -827,13 +2641,12 @@
       <w:szCs w:val="32"/>
     </w:rPr>
   </w:style>
-  <w:style w:type="character" w:default="1" w:styleId="Standardskrifttypeiafsnit">
+  <w:style w:type="character" w:default="1" w:styleId="DefaultParagraphFont">
     <w:name w:val="Default Paragraph Font"/>
     <w:uiPriority w:val="1"/>
-    <w:semiHidden/>
     <w:unhideWhenUsed/>
   </w:style>
-  <w:style w:type="table" w:default="1" w:styleId="Tabel-Normal">
+  <w:style w:type="table" w:default="1" w:styleId="TableNormal">
     <w:name w:val="Normal Table"/>
     <w:uiPriority w:val="99"/>
     <w:semiHidden/>
@@ -848,17 +2661,17 @@
       </w:tblCellMar>
     </w:tblPr>
   </w:style>
-  <w:style w:type="numbering" w:default="1" w:styleId="Ingenoversigt">
+  <w:style w:type="numbering" w:default="1" w:styleId="NoList">
     <w:name w:val="No List"/>
     <w:uiPriority w:val="99"/>
     <w:semiHidden/>
     <w:unhideWhenUsed/>
   </w:style>
-  <w:style w:type="paragraph" w:styleId="Titel">
+  <w:style w:type="paragraph" w:styleId="Title">
     <w:name w:val="Title"/>
     <w:basedOn w:val="Normal"/>
     <w:next w:val="Normal"/>
-    <w:link w:val="TitelTegn"/>
+    <w:link w:val="TitleChar"/>
     <w:uiPriority w:val="10"/>
     <w:qFormat/>
     <w:rsid w:val="009335C7"/>
@@ -874,10 +2687,10 @@
       <w:szCs w:val="56"/>
     </w:rPr>
   </w:style>
-  <w:style w:type="character" w:customStyle="1" w:styleId="TitelTegn">
-    <w:name w:val="Titel Tegn"/>
-    <w:basedOn w:val="Standardskrifttypeiafsnit"/>
-    <w:link w:val="Titel"/>
+  <w:style w:type="character" w:customStyle="1" w:styleId="TitleChar">
+    <w:name w:val="Title Char"/>
+    <w:basedOn w:val="DefaultParagraphFont"/>
+    <w:link w:val="Title"/>
     <w:uiPriority w:val="10"/>
     <w:rsid w:val="009335C7"/>
     <w:rPr>
@@ -888,10 +2701,10 @@
       <w:szCs w:val="56"/>
     </w:rPr>
   </w:style>
-  <w:style w:type="character" w:customStyle="1" w:styleId="Overskrift1Tegn">
-    <w:name w:val="Overskrift 1 Tegn"/>
-    <w:basedOn w:val="Standardskrifttypeiafsnit"/>
-    <w:link w:val="Overskrift1"/>
+  <w:style w:type="character" w:customStyle="1" w:styleId="Heading1Char">
+    <w:name w:val="Heading 1 Char"/>
+    <w:basedOn w:val="DefaultParagraphFont"/>
+    <w:link w:val="Heading1"/>
     <w:uiPriority w:val="9"/>
     <w:rsid w:val="009335C7"/>
     <w:rPr>
@@ -901,10 +2714,10 @@
       <w:szCs w:val="32"/>
     </w:rPr>
   </w:style>
-  <w:style w:type="paragraph" w:styleId="Fodnotetekst">
+  <w:style w:type="paragraph" w:styleId="FootnoteText">
     <w:name w:val="footnote text"/>
     <w:basedOn w:val="Normal"/>
-    <w:link w:val="FodnotetekstTegn"/>
+    <w:link w:val="FootnoteTextChar"/>
     <w:uiPriority w:val="99"/>
     <w:semiHidden/>
     <w:unhideWhenUsed/>
@@ -917,10 +2730,10 @@
       <w:szCs w:val="20"/>
     </w:rPr>
   </w:style>
-  <w:style w:type="character" w:customStyle="1" w:styleId="FodnotetekstTegn">
-    <w:name w:val="Fodnotetekst Tegn"/>
-    <w:basedOn w:val="Standardskrifttypeiafsnit"/>
-    <w:link w:val="Fodnotetekst"/>
+  <w:style w:type="character" w:customStyle="1" w:styleId="FootnoteTextChar">
+    <w:name w:val="Footnote Text Char"/>
+    <w:basedOn w:val="DefaultParagraphFont"/>
+    <w:link w:val="FootnoteText"/>
     <w:uiPriority w:val="99"/>
     <w:semiHidden/>
     <w:rsid w:val="00F14083"/>
@@ -929,9 +2742,9 @@
       <w:szCs w:val="20"/>
     </w:rPr>
   </w:style>
-  <w:style w:type="character" w:styleId="Fodnotehenvisning">
+  <w:style w:type="character" w:styleId="FootnoteReference">
     <w:name w:val="footnote reference"/>
-    <w:basedOn w:val="Standardskrifttypeiafsnit"/>
+    <w:basedOn w:val="DefaultParagraphFont"/>
     <w:uiPriority w:val="99"/>
     <w:semiHidden/>
     <w:unhideWhenUsed/>
@@ -942,12 +2755,34 @@
   </w:style>
   <w:style w:type="character" w:styleId="Hyperlink">
     <w:name w:val="Hyperlink"/>
-    <w:basedOn w:val="Standardskrifttypeiafsnit"/>
+    <w:basedOn w:val="DefaultParagraphFont"/>
     <w:uiPriority w:val="99"/>
     <w:unhideWhenUsed/>
     <w:rsid w:val="00F14083"/>
     <w:rPr>
       <w:color w:val="0563C1" w:themeColor="hyperlink"/>
+      <w:u w:val="single"/>
+    </w:rPr>
+  </w:style>
+  <w:style w:type="character" w:styleId="PlaceholderText">
+    <w:name w:val="Placeholder Text"/>
+    <w:basedOn w:val="DefaultParagraphFont"/>
+    <w:uiPriority w:val="99"/>
+    <w:semiHidden/>
+    <w:rsid w:val="003A2DEF"/>
+    <w:rPr>
+      <w:color w:val="808080"/>
+    </w:rPr>
+  </w:style>
+  <w:style w:type="character" w:styleId="FollowedHyperlink">
+    <w:name w:val="FollowedHyperlink"/>
+    <w:basedOn w:val="DefaultParagraphFont"/>
+    <w:uiPriority w:val="99"/>
+    <w:semiHidden/>
+    <w:unhideWhenUsed/>
+    <w:rsid w:val="005B20AF"/>
+    <w:rPr>
+      <w:color w:val="954F72" w:themeColor="followedHyperlink"/>
       <w:u w:val="single"/>
     </w:rPr>
   </w:style>
@@ -1220,7 +3055,7 @@
 </file>
 
 <file path=customXml/itemProps1.xml><?xml version="1.0" encoding="utf-8"?>
-<ds:datastoreItem xmlns:ds="http://schemas.openxmlformats.org/officeDocument/2006/customXml" ds:itemID="{EBA12CCF-C096-4CDA-BF01-7BA9F26160F8}">
+<ds:datastoreItem xmlns:ds="http://schemas.openxmlformats.org/officeDocument/2006/customXml" ds:itemID="{2C479C5C-8DC4-42DF-9479-88F23519337C}">
   <ds:schemaRefs>
     <ds:schemaRef ds:uri="http://schemas.openxmlformats.org/officeDocument/2006/bibliography"/>
   </ds:schemaRefs>

</xml_diff>

<commit_message>
Tilføjet Tværspænding til Dataordbog.docx
</commit_message>
<xml_diff>
--- a/02-Requirement/Dataordbog.docx
+++ b/02-Requirement/Dataordbog.docx
@@ -680,13 +680,7 @@
         <w:rPr>
           <w:lang w:val="da-DK"/>
         </w:rPr>
-        <w:t xml:space="preserve">Spænding </w:t>
-      </w:r>
-      <w:r>
-        <w:rPr>
-          <w:lang w:val="da-DK"/>
-        </w:rPr>
-        <w:t xml:space="preserve">betegnet med det græske symbol </w:t>
+        <w:t xml:space="preserve">Spænding betegnet med det græske symbol </w:t>
       </w:r>
       <m:oMath>
         <m:r>
@@ -701,13 +695,7 @@
         <w:rPr>
           <w:lang w:val="da-DK"/>
         </w:rPr>
-        <w:t xml:space="preserve"> (Tau)</w:t>
-      </w:r>
-      <w:r>
-        <w:rPr>
-          <w:lang w:val="da-DK"/>
-        </w:rPr>
-        <w:t xml:space="preserve"> og angivet i enheden N/mm</w:t>
+        <w:t xml:space="preserve"> (Tau) og angivet i enheden N/mm</w:t>
       </w:r>
       <w:r>
         <w:rPr>
@@ -879,8 +867,6 @@
         </w:rPr>
         <w:t>.</w:t>
       </w:r>
-      <w:bookmarkStart w:id="0" w:name="_GoBack"/>
-      <w:bookmarkEnd w:id="0"/>
     </w:p>
     <w:p>
       <w:pPr>
@@ -1544,13 +1530,7 @@
         <w:rPr>
           <w:lang w:val="da-DK"/>
         </w:rPr>
-        <w:t>Tvær</w:t>
-      </w:r>
-      <w:r>
-        <w:rPr>
-          <w:lang w:val="da-DK"/>
-        </w:rPr>
-        <w:t>kraften beregnet vha. en belastning og en vinkel til enten vandret eller lodret. Hvis vinklen er til vandret, beregnes</w:t>
+        <w:t>Tværkraften beregnet vha. en belastning og en vinkel til enten vandret eller lodret. Hvis vinklen er til vandret, beregnes</w:t>
       </w:r>
     </w:p>
     <w:p>
@@ -1811,7 +1791,6 @@
     <w:p>
       <w:pPr>
         <w:rPr>
-          <w:rFonts w:eastAsiaTheme="minorEastAsia"/>
           <w:lang w:val="da-DK"/>
         </w:rPr>
       </w:pPr>
@@ -1833,6 +1812,36 @@
           <w:lang w:val="da-DK"/>
         </w:rPr>
         <w:t>. Udgør sammen med tværkraft input til beregning af forskydningsspænding.</w:t>
+      </w:r>
+    </w:p>
+    <w:p>
+      <w:pPr>
+        <w:pStyle w:val="Heading1"/>
+        <w:rPr>
+          <w:lang w:val="da-DK"/>
+        </w:rPr>
+      </w:pPr>
+      <w:r>
+        <w:rPr>
+          <w:lang w:val="da-DK"/>
+        </w:rPr>
+        <w:t>Tværspænding</w:t>
+      </w:r>
+      <w:bookmarkStart w:id="0" w:name="_GoBack"/>
+      <w:bookmarkEnd w:id="0"/>
+    </w:p>
+    <w:p>
+      <w:pPr>
+        <w:rPr>
+          <w:rFonts w:eastAsiaTheme="minorEastAsia"/>
+          <w:lang w:val="da-DK"/>
+        </w:rPr>
+      </w:pPr>
+      <w:r>
+        <w:rPr>
+          <w:lang w:val="da-DK"/>
+        </w:rPr>
+        <w:t>Se Forskydningsspænding.</w:t>
       </w:r>
     </w:p>
     <w:p>
@@ -1874,19 +1883,7 @@
         <w:rPr>
           <w:lang w:val="da-DK"/>
         </w:rPr>
-        <w:t>til</w:t>
-      </w:r>
-      <w:r>
-        <w:rPr>
-          <w:lang w:val="da-DK"/>
-        </w:rPr>
-        <w:t xml:space="preserve"> bestemmelse af belastning</w:t>
-      </w:r>
-      <w:r>
-        <w:rPr>
-          <w:lang w:val="da-DK"/>
-        </w:rPr>
-        <w:t xml:space="preserve"> ved</w:t>
+        <w:t>til bestemmelse af belastning ved</w:t>
       </w:r>
       <w:r>
         <w:rPr>
@@ -2644,6 +2641,7 @@
   <w:style w:type="character" w:default="1" w:styleId="DefaultParagraphFont">
     <w:name w:val="Default Paragraph Font"/>
     <w:uiPriority w:val="1"/>
+    <w:semiHidden/>
     <w:unhideWhenUsed/>
   </w:style>
   <w:style w:type="table" w:default="1" w:styleId="TableNormal">
@@ -3055,7 +3053,7 @@
 </file>
 
 <file path=customXml/itemProps1.xml><?xml version="1.0" encoding="utf-8"?>
-<ds:datastoreItem xmlns:ds="http://schemas.openxmlformats.org/officeDocument/2006/customXml" ds:itemID="{2C479C5C-8DC4-42DF-9479-88F23519337C}">
+<ds:datastoreItem xmlns:ds="http://schemas.openxmlformats.org/officeDocument/2006/customXml" ds:itemID="{FB96B3D7-CD05-4E06-A5FC-B01B47FA908D}">
   <ds:schemaRefs>
     <ds:schemaRef ds:uri="http://schemas.openxmlformats.org/officeDocument/2006/bibliography"/>
   </ds:schemaRefs>

</xml_diff>